<commit_message>
cập nhật báo cáo thực tập chuyên đề 2 ngày 21/9
</commit_message>
<xml_diff>
--- a/K21-CNT1-TTCD2-Nguyễn Văn An.docx
+++ b/K21-CNT1-TTCD2-Nguyễn Văn An.docx
@@ -324,7 +324,7 @@
           <w:szCs w:val="28"/>
           <w:lang w:val="en-US"/>
         </w:rPr>
-        <w:t>TRANG THIẾT BỊ Y TẾ</w:t>
+        <w:t>TRANG THIẾT BỊ VẬT TƯ Y TẾ</w:t>
       </w:r>
     </w:p>
     <w:p>
@@ -401,6 +401,8 @@
         </w:rPr>
         <w:t>Nguyễn Văn An</w:t>
       </w:r>
+      <w:bookmarkStart w:id="0" w:name="_GoBack"/>
+      <w:bookmarkEnd w:id="0"/>
     </w:p>
     <w:p>
       <w:pPr>
@@ -2161,25 +2163,7 @@
           <w:sz w:val="26"/>
           <w:szCs w:val="26"/>
         </w:rPr>
-        <w:t xml:space="preserve">Hệ thống quản lý trang thiết bị y tế hoạt động dựa trên mô hình client-server. Dữ liệu được lưu trữ tập trung tại máy chủ (server) và người dùng truy cập thông qua giao diện ứng dụng hoặc trình duyệt web (client). Hệ thống có thể được phát triển theo mô hình phân tán nếu bệnh viện hoặc </w:t>
-      </w:r>
-      <w:bookmarkStart w:id="0" w:name="_GoBack"/>
-      <w:r>
-        <w:rPr>
-          <w:rFonts w:hint="default" w:ascii="Times New Roman" w:hAnsi="Times New Roman" w:cs="Times New Roman"/>
-          <w:sz w:val="26"/>
-          <w:szCs w:val="26"/>
-        </w:rPr>
-        <w:t>cơ sở</w:t>
-      </w:r>
-      <w:bookmarkEnd w:id="0"/>
-      <w:r>
-        <w:rPr>
-          <w:rFonts w:hint="default" w:ascii="Times New Roman" w:hAnsi="Times New Roman" w:cs="Times New Roman"/>
-          <w:sz w:val="26"/>
-          <w:szCs w:val="26"/>
-        </w:rPr>
-        <w:t xml:space="preserve"> y tế có nhiều chi nhánh hoặc phòng ban.</w:t>
+        <w:t>Hệ thống quản lý trang thiết bị y tế hoạt động dựa trên mô hình client-server. Dữ liệu được lưu trữ tập trung tại máy chủ (server) và người dùng truy cập thông qua giao diện ứng dụng hoặc trình duyệt web (client). Hệ thống có thể được phát triển theo mô hình phân tán nếu bệnh viện hoặc cơ sở y tế có nhiều chi nhánh hoặc phòng ban.</w:t>
       </w:r>
     </w:p>
     <w:p>
@@ -5404,6 +5388,7 @@
         <w:keepLines w:val="0"/>
         <w:widowControl/>
         <w:numPr>
+          <w:ilvl w:val="0"/>
           <w:numId w:val="0"/>
         </w:numPr>
         <w:suppressLineNumbers w:val="0"/>
@@ -5472,6 +5457,7 @@
         <w:keepLines w:val="0"/>
         <w:widowControl/>
         <w:numPr>
+          <w:ilvl w:val="0"/>
           <w:numId w:val="0"/>
         </w:numPr>
         <w:suppressLineNumbers w:val="0"/>
@@ -11485,7 +11471,7 @@
           <w:szCs w:val="26"/>
         </w:rPr>
         <w:pict>
-          <v:rect id="_x0000_i1034" o:spt="1" style="height:1.5pt;width:432pt;" fillcolor="#A0A0A0" filled="t" stroked="f" coordsize="21600,21600" o:hr="t" o:hrstd="t" o:hralign="center">
+          <v:rect id="_x0000_i1026" o:spt="1" style="height:1.5pt;width:432pt;" fillcolor="#A0A0A0" filled="t" stroked="f" coordsize="21600,21600" o:hr="t" o:hrstd="t" o:hralign="center">
             <v:path/>
             <v:fill on="t" focussize="0,0"/>
             <v:stroke on="f"/>
@@ -12171,7 +12157,7 @@
           <w:szCs w:val="26"/>
         </w:rPr>
         <w:pict>
-          <v:rect id="_x0000_i1035" o:spt="1" style="height:1.5pt;width:432pt;" fillcolor="#A0A0A0" filled="t" stroked="f" coordsize="21600,21600" o:hr="t" o:hrstd="t" o:hralign="center">
+          <v:rect id="_x0000_i1027" o:spt="1" style="height:1.5pt;width:432pt;" fillcolor="#A0A0A0" filled="t" stroked="f" coordsize="21600,21600" o:hr="t" o:hrstd="t" o:hralign="center">
             <v:path/>
             <v:fill on="t" focussize="0,0"/>
             <v:stroke on="f"/>
@@ -17108,6 +17094,7 @@
         <w:keepLines w:val="0"/>
         <w:widowControl/>
         <w:numPr>
+          <w:ilvl w:val="0"/>
           <w:numId w:val="0"/>
         </w:numPr>
         <w:suppressLineNumbers w:val="0"/>
@@ -17126,6 +17113,7 @@
         <w:keepLines w:val="0"/>
         <w:widowControl/>
         <w:numPr>
+          <w:ilvl w:val="0"/>
           <w:numId w:val="0"/>
         </w:numPr>
         <w:suppressLineNumbers w:val="0"/>
@@ -17149,6 +17137,7 @@
         <w:keepLines w:val="0"/>
         <w:widowControl/>
         <w:numPr>
+          <w:ilvl w:val="0"/>
           <w:numId w:val="0"/>
         </w:numPr>
         <w:suppressLineNumbers w:val="0"/>
@@ -17167,6 +17156,7 @@
         <w:keepLines w:val="0"/>
         <w:widowControl/>
         <w:numPr>
+          <w:ilvl w:val="0"/>
           <w:numId w:val="0"/>
         </w:numPr>
         <w:suppressLineNumbers w:val="0"/>
@@ -17185,6 +17175,7 @@
         <w:keepLines w:val="0"/>
         <w:widowControl/>
         <w:numPr>
+          <w:ilvl w:val="0"/>
           <w:numId w:val="0"/>
         </w:numPr>
         <w:suppressLineNumbers w:val="0"/>
@@ -17204,6 +17195,7 @@
         <w:keepLines w:val="0"/>
         <w:widowControl/>
         <w:numPr>
+          <w:ilvl w:val="0"/>
           <w:numId w:val="0"/>
         </w:numPr>
         <w:suppressLineNumbers w:val="0"/>
@@ -17219,6 +17211,7 @@
     <w:p>
       <w:pPr>
         <w:numPr>
+          <w:ilvl w:val="0"/>
           <w:numId w:val="0"/>
         </w:numPr>
         <w:rPr>
@@ -17281,22 +17274,6 @@
                       <a:ln w="6350">
                         <a:noFill/>
                       </a:ln>
-                      <a:extLst>
-                        <a:ext uri="{909E8E84-426E-40DD-AFC4-6F175D3DCCD1}">
-                          <a14:hiddenFill xmlns:a14="http://schemas.microsoft.com/office/drawing/2010/main">
-                            <a:solidFill>
-                              <a:schemeClr val="lt1"/>
-                            </a:solidFill>
-                          </a14:hiddenFill>
-                        </a:ext>
-                        <a:ext uri="{91240B29-F687-4F45-9708-019B960494DF}">
-                          <a14:hiddenLine xmlns:a14="http://schemas.microsoft.com/office/drawing/2010/main" w="6350">
-                            <a:solidFill>
-                              <a:prstClr val="black"/>
-                            </a:solidFill>
-                          </a14:hiddenLine>
-                        </a:ext>
-                      </a:extLst>
                     </wps:spPr>
                     <wps:style>
                       <a:lnRef idx="0">
@@ -17347,7 +17324,7 @@
         </mc:Choice>
         <mc:Fallback>
           <w:pict>
-            <v:shape id="_x0000_s1026" o:spid="_x0000_s1026" o:spt="202" type="#_x0000_t202" style="position:absolute;left:0pt;margin-top:0pt;height:144pt;width:144pt;mso-position-horizontal:center;mso-position-horizontal-relative:margin;mso-wrap-style:none;z-index:251659264;mso-width-relative:page;mso-height-relative:page;" filled="f" stroked="f" coordsize="21600,21600" o:gfxdata="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">
+            <v:shape id="_x0000_s1026" o:spid="_x0000_s1026" o:spt="202" type="#_x0000_t202" style="position:absolute;left:0pt;margin-top:0pt;height:144pt;width:144pt;mso-position-horizontal:center;mso-position-horizontal-relative:margin;mso-wrap-style:none;z-index:251659264;mso-width-relative:page;mso-height-relative:page;" filled="f" stroked="f" coordsize="21600,21600" o:gfxdata="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">
               <v:fill on="f" focussize="0,0"/>
               <v:stroke on="f" weight="0.5pt"/>
               <v:imagedata o:title=""/>
@@ -29631,8 +29608,8 @@
     <w:lsdException w:unhideWhenUsed="0" w:uiPriority="0" w:semiHidden="0" w:name="Normal Indent"/>
     <w:lsdException w:unhideWhenUsed="0" w:uiPriority="0" w:semiHidden="0" w:name="footnote text"/>
     <w:lsdException w:unhideWhenUsed="0" w:uiPriority="0" w:semiHidden="0" w:name="annotation text"/>
-    <w:lsdException w:unhideWhenUsed="0" w:uiPriority="0" w:semiHidden="0" w:name="header"/>
-    <w:lsdException w:unhideWhenUsed="0" w:uiPriority="0" w:semiHidden="0" w:name="footer"/>
+    <w:lsdException w:qFormat="1" w:unhideWhenUsed="0" w:uiPriority="0" w:semiHidden="0" w:name="header"/>
+    <w:lsdException w:qFormat="1" w:unhideWhenUsed="0" w:uiPriority="0" w:semiHidden="0" w:name="footer"/>
     <w:lsdException w:unhideWhenUsed="0" w:uiPriority="0" w:semiHidden="0" w:name="index heading"/>
     <w:lsdException w:qFormat="1" w:uiPriority="0" w:name="caption"/>
     <w:lsdException w:unhideWhenUsed="0" w:uiPriority="0" w:semiHidden="0" w:name="table of figures"/>
@@ -29665,7 +29642,7 @@
     <w:lsdException w:qFormat="1" w:unhideWhenUsed="0" w:uiPriority="0" w:semiHidden="0" w:name="Title"/>
     <w:lsdException w:unhideWhenUsed="0" w:uiPriority="0" w:semiHidden="0" w:name="Closing"/>
     <w:lsdException w:unhideWhenUsed="0" w:uiPriority="0" w:semiHidden="0" w:name="Signature"/>
-    <w:lsdException w:unhideWhenUsed="0" w:uiPriority="0" w:name="Default Paragraph Font"/>
+    <w:lsdException w:qFormat="1" w:unhideWhenUsed="0" w:uiPriority="0" w:name="Default Paragraph Font"/>
     <w:lsdException w:unhideWhenUsed="0" w:uiPriority="0" w:semiHidden="0" w:name="Body Text"/>
     <w:lsdException w:unhideWhenUsed="0" w:uiPriority="0" w:semiHidden="0" w:name="Body Text Indent"/>
     <w:lsdException w:unhideWhenUsed="0" w:uiPriority="0" w:semiHidden="0" w:name="List Continue"/>
@@ -29692,11 +29669,11 @@
     <w:lsdException w:unhideWhenUsed="0" w:uiPriority="0" w:semiHidden="0" w:name="Document Map"/>
     <w:lsdException w:unhideWhenUsed="0" w:uiPriority="0" w:semiHidden="0" w:name="Plain Text"/>
     <w:lsdException w:unhideWhenUsed="0" w:uiPriority="0" w:semiHidden="0" w:name="E-mail Signature"/>
-    <w:lsdException w:unhideWhenUsed="0" w:uiPriority="0" w:semiHidden="0" w:name="Normal (Web)"/>
+    <w:lsdException w:qFormat="1" w:unhideWhenUsed="0" w:uiPriority="0" w:semiHidden="0" w:name="Normal (Web)"/>
     <w:lsdException w:unhideWhenUsed="0" w:uiPriority="0" w:semiHidden="0" w:name="HTML Acronym"/>
     <w:lsdException w:unhideWhenUsed="0" w:uiPriority="0" w:semiHidden="0" w:name="HTML Address"/>
     <w:lsdException w:unhideWhenUsed="0" w:uiPriority="0" w:semiHidden="0" w:name="HTML Cite"/>
-    <w:lsdException w:unhideWhenUsed="0" w:uiPriority="0" w:semiHidden="0" w:name="HTML Code"/>
+    <w:lsdException w:qFormat="1" w:unhideWhenUsed="0" w:uiPriority="0" w:semiHidden="0" w:name="HTML Code"/>
     <w:lsdException w:unhideWhenUsed="0" w:uiPriority="0" w:semiHidden="0" w:name="HTML Definition"/>
     <w:lsdException w:unhideWhenUsed="0" w:uiPriority="0" w:semiHidden="0" w:name="HTML Keyboard"/>
     <w:lsdException w:unhideWhenUsed="0" w:uiPriority="0" w:semiHidden="0" w:name="HTML Preformatted"/>
@@ -29944,6 +29921,7 @@
   <w:style w:type="character" w:default="1" w:styleId="6">
     <w:name w:val="Default Paragraph Font"/>
     <w:semiHidden/>
+    <w:qFormat/>
     <w:uiPriority w:val="0"/>
   </w:style>
   <w:style w:type="table" w:default="1" w:styleId="7">
@@ -29962,6 +29940,7 @@
   <w:style w:type="paragraph" w:styleId="8">
     <w:name w:val="footer"/>
     <w:basedOn w:val="1"/>
+    <w:qFormat/>
     <w:uiPriority w:val="0"/>
     <w:pPr>
       <w:tabs>
@@ -29979,6 +29958,7 @@
   <w:style w:type="paragraph" w:styleId="9">
     <w:name w:val="header"/>
     <w:basedOn w:val="1"/>
+    <w:qFormat/>
     <w:uiPriority w:val="0"/>
     <w:pPr>
       <w:tabs>
@@ -29995,6 +29975,7 @@
   <w:style w:type="character" w:styleId="10">
     <w:name w:val="HTML Code"/>
     <w:basedOn w:val="6"/>
+    <w:qFormat/>
     <w:uiPriority w:val="0"/>
     <w:rPr>
       <w:rFonts w:ascii="Courier New" w:hAnsi="Courier New" w:cs="Courier New"/>
@@ -30013,6 +29994,7 @@
   </w:style>
   <w:style w:type="paragraph" w:styleId="12">
     <w:name w:val="Normal (Web)"/>
+    <w:qFormat/>
     <w:uiPriority w:val="0"/>
     <w:pPr>
       <w:spacing w:before="0" w:beforeAutospacing="1" w:after="0" w:afterAutospacing="1"/>
@@ -30020,6 +30002,7 @@
       <w:jc w:val="left"/>
     </w:pPr>
     <w:rPr>
+      <w:rFonts w:ascii="Times New Roman" w:hAnsi="Times New Roman" w:eastAsia="SimSun" w:cs="Times New Roman"/>
       <w:kern w:val="0"/>
       <w:sz w:val="24"/>
       <w:szCs w:val="24"/>

</xml_diff>